<commit_message>
Fixed Spelling Error in Post Mortem
</commit_message>
<xml_diff>
--- a/Postmortems&AssetLists/Student Project Postmortem - Charlie Crewe.docx
+++ b/Postmortems&AssetLists/Student Project Postmortem - Charlie Crewe.docx
@@ -105,8 +105,16 @@
           </w:tcPr>
           <w:p>
             <w:r>
-              <w:t>Group 6</w:t>
-            </w:r>
+              <w:t xml:space="preserve">Level </w:t>
+            </w:r>
+            <w:r>
+              <w:t>6</w:t>
+            </w:r>
+            <w:r>
+              <w:t xml:space="preserve"> Group Project</w:t>
+            </w:r>
+            <w:bookmarkStart w:id="0" w:name="_GoBack"/>
+            <w:bookmarkEnd w:id="0"/>
           </w:p>
         </w:tc>
       </w:tr>
@@ -579,11 +587,11 @@
       <w:pPr>
         <w:pStyle w:val="ListParagraph"/>
       </w:pPr>
+      <w:proofErr w:type="spellStart"/>
       <w:r>
         <w:t>LevelSelection</w:t>
       </w:r>
-      <w:bookmarkStart w:id="0" w:name="_GoBack"/>
-      <w:bookmarkEnd w:id="0"/>
+      <w:proofErr w:type="spellEnd"/>
     </w:p>
     <w:p>
       <w:pPr>

</xml_diff>